<commit_message>
added new requirements to code and class diagram
</commit_message>
<xml_diff>
--- a/documents/szkeleton_beadas.docx
+++ b/documents/szkeleton_beadas.docx
@@ -536,14 +536,15 @@
     </w:p>
     <w:tbl>
       <w:tblPr>
+        <w:tblStyle w:val="Rcsostblzat"/>
         <w:tblW w:w="9840" w:type="dxa"/>
         <w:tblLook w:val="04A0" w:firstRow="1" w:lastRow="0" w:firstColumn="1" w:lastColumn="0" w:noHBand="0" w:noVBand="1"/>
       </w:tblPr>
       <w:tblGrid>
         <w:gridCol w:w="4235"/>
-        <w:gridCol w:w="944"/>
-        <w:gridCol w:w="1726"/>
-        <w:gridCol w:w="2935"/>
+        <w:gridCol w:w="943"/>
+        <w:gridCol w:w="1736"/>
+        <w:gridCol w:w="2926"/>
       </w:tblGrid>
       <w:tr>
         <w:trPr>
@@ -552,14 +553,6 @@
         <w:tc>
           <w:tcPr>
             <w:tcW w:w="4049" w:type="dxa"/>
-            <w:tcBorders>
-              <w:top w:val="single" w:sz="4" w:space="0" w:color="auto"/>
-              <w:left w:val="single" w:sz="4" w:space="0" w:color="auto"/>
-              <w:bottom w:val="single" w:sz="4" w:space="0" w:color="auto"/>
-              <w:right w:val="single" w:sz="4" w:space="0" w:color="auto"/>
-            </w:tcBorders>
-            <w:shd w:val="clear" w:color="auto" w:fill="auto"/>
-            <w:vAlign w:val="center"/>
             <w:hideMark/>
           </w:tcPr>
           <w:p>
@@ -588,14 +581,6 @@
         <w:tc>
           <w:tcPr>
             <w:tcW w:w="954" w:type="dxa"/>
-            <w:tcBorders>
-              <w:top w:val="single" w:sz="4" w:space="0" w:color="auto"/>
-              <w:left w:val="nil"/>
-              <w:bottom w:val="single" w:sz="4" w:space="0" w:color="auto"/>
-              <w:right w:val="single" w:sz="4" w:space="0" w:color="auto"/>
-            </w:tcBorders>
-            <w:shd w:val="clear" w:color="auto" w:fill="auto"/>
-            <w:vAlign w:val="center"/>
             <w:hideMark/>
           </w:tcPr>
           <w:p>
@@ -624,14 +609,6 @@
         <w:tc>
           <w:tcPr>
             <w:tcW w:w="1768" w:type="dxa"/>
-            <w:tcBorders>
-              <w:top w:val="single" w:sz="4" w:space="0" w:color="auto"/>
-              <w:left w:val="nil"/>
-              <w:bottom w:val="single" w:sz="4" w:space="0" w:color="auto"/>
-              <w:right w:val="single" w:sz="4" w:space="0" w:color="auto"/>
-            </w:tcBorders>
-            <w:shd w:val="clear" w:color="auto" w:fill="auto"/>
-            <w:vAlign w:val="center"/>
             <w:hideMark/>
           </w:tcPr>
           <w:p>
@@ -660,14 +637,6 @@
         <w:tc>
           <w:tcPr>
             <w:tcW w:w="3069" w:type="dxa"/>
-            <w:tcBorders>
-              <w:top w:val="single" w:sz="4" w:space="0" w:color="auto"/>
-              <w:left w:val="nil"/>
-              <w:bottom w:val="single" w:sz="4" w:space="0" w:color="auto"/>
-              <w:right w:val="single" w:sz="4" w:space="0" w:color="auto"/>
-            </w:tcBorders>
-            <w:shd w:val="clear" w:color="auto" w:fill="auto"/>
-            <w:vAlign w:val="center"/>
             <w:hideMark/>
           </w:tcPr>
           <w:p>
@@ -701,14 +670,6 @@
         <w:tc>
           <w:tcPr>
             <w:tcW w:w="4049" w:type="dxa"/>
-            <w:tcBorders>
-              <w:top w:val="nil"/>
-              <w:left w:val="single" w:sz="4" w:space="0" w:color="auto"/>
-              <w:bottom w:val="single" w:sz="4" w:space="0" w:color="auto"/>
-              <w:right w:val="single" w:sz="4" w:space="0" w:color="auto"/>
-            </w:tcBorders>
-            <w:shd w:val="clear" w:color="auto" w:fill="auto"/>
-            <w:vAlign w:val="center"/>
             <w:hideMark/>
           </w:tcPr>
           <w:p>
@@ -733,14 +694,6 @@
         <w:tc>
           <w:tcPr>
             <w:tcW w:w="954" w:type="dxa"/>
-            <w:tcBorders>
-              <w:top w:val="nil"/>
-              <w:left w:val="nil"/>
-              <w:bottom w:val="single" w:sz="4" w:space="0" w:color="auto"/>
-              <w:right w:val="single" w:sz="4" w:space="0" w:color="auto"/>
-            </w:tcBorders>
-            <w:shd w:val="clear" w:color="auto" w:fill="auto"/>
-            <w:vAlign w:val="center"/>
             <w:hideMark/>
           </w:tcPr>
           <w:p>
@@ -765,14 +718,6 @@
         <w:tc>
           <w:tcPr>
             <w:tcW w:w="1768" w:type="dxa"/>
-            <w:tcBorders>
-              <w:top w:val="nil"/>
-              <w:left w:val="nil"/>
-              <w:bottom w:val="single" w:sz="4" w:space="0" w:color="auto"/>
-              <w:right w:val="single" w:sz="4" w:space="0" w:color="auto"/>
-            </w:tcBorders>
-            <w:shd w:val="clear" w:color="auto" w:fill="auto"/>
-            <w:vAlign w:val="center"/>
             <w:hideMark/>
           </w:tcPr>
           <w:p>
@@ -797,14 +742,6 @@
         <w:tc>
           <w:tcPr>
             <w:tcW w:w="3069" w:type="dxa"/>
-            <w:tcBorders>
-              <w:top w:val="nil"/>
-              <w:left w:val="nil"/>
-              <w:bottom w:val="single" w:sz="4" w:space="0" w:color="auto"/>
-              <w:right w:val="single" w:sz="4" w:space="0" w:color="auto"/>
-            </w:tcBorders>
-            <w:shd w:val="clear" w:color="auto" w:fill="auto"/>
-            <w:vAlign w:val="center"/>
             <w:hideMark/>
           </w:tcPr>
           <w:p>
@@ -834,14 +771,6 @@
         <w:tc>
           <w:tcPr>
             <w:tcW w:w="4049" w:type="dxa"/>
-            <w:tcBorders>
-              <w:top w:val="nil"/>
-              <w:left w:val="single" w:sz="4" w:space="0" w:color="auto"/>
-              <w:bottom w:val="single" w:sz="4" w:space="0" w:color="auto"/>
-              <w:right w:val="single" w:sz="4" w:space="0" w:color="auto"/>
-            </w:tcBorders>
-            <w:shd w:val="clear" w:color="auto" w:fill="auto"/>
-            <w:vAlign w:val="center"/>
             <w:hideMark/>
           </w:tcPr>
           <w:p>
@@ -866,14 +795,6 @@
         <w:tc>
           <w:tcPr>
             <w:tcW w:w="954" w:type="dxa"/>
-            <w:tcBorders>
-              <w:top w:val="nil"/>
-              <w:left w:val="nil"/>
-              <w:bottom w:val="single" w:sz="4" w:space="0" w:color="auto"/>
-              <w:right w:val="single" w:sz="4" w:space="0" w:color="auto"/>
-            </w:tcBorders>
-            <w:shd w:val="clear" w:color="auto" w:fill="auto"/>
-            <w:vAlign w:val="center"/>
             <w:hideMark/>
           </w:tcPr>
           <w:p>
@@ -898,14 +819,6 @@
         <w:tc>
           <w:tcPr>
             <w:tcW w:w="1768" w:type="dxa"/>
-            <w:tcBorders>
-              <w:top w:val="nil"/>
-              <w:left w:val="nil"/>
-              <w:bottom w:val="single" w:sz="4" w:space="0" w:color="auto"/>
-              <w:right w:val="single" w:sz="4" w:space="0" w:color="auto"/>
-            </w:tcBorders>
-            <w:shd w:val="clear" w:color="auto" w:fill="auto"/>
-            <w:vAlign w:val="center"/>
             <w:hideMark/>
           </w:tcPr>
           <w:p>
@@ -930,14 +843,6 @@
         <w:tc>
           <w:tcPr>
             <w:tcW w:w="3069" w:type="dxa"/>
-            <w:tcBorders>
-              <w:top w:val="nil"/>
-              <w:left w:val="nil"/>
-              <w:bottom w:val="single" w:sz="4" w:space="0" w:color="auto"/>
-              <w:right w:val="single" w:sz="4" w:space="0" w:color="auto"/>
-            </w:tcBorders>
-            <w:shd w:val="clear" w:color="auto" w:fill="auto"/>
-            <w:vAlign w:val="center"/>
             <w:hideMark/>
           </w:tcPr>
           <w:p>
@@ -967,14 +872,6 @@
         <w:tc>
           <w:tcPr>
             <w:tcW w:w="4049" w:type="dxa"/>
-            <w:tcBorders>
-              <w:top w:val="nil"/>
-              <w:left w:val="single" w:sz="4" w:space="0" w:color="auto"/>
-              <w:bottom w:val="single" w:sz="4" w:space="0" w:color="auto"/>
-              <w:right w:val="single" w:sz="4" w:space="0" w:color="auto"/>
-            </w:tcBorders>
-            <w:shd w:val="clear" w:color="auto" w:fill="auto"/>
-            <w:vAlign w:val="center"/>
             <w:hideMark/>
           </w:tcPr>
           <w:p>
@@ -999,14 +896,6 @@
         <w:tc>
           <w:tcPr>
             <w:tcW w:w="954" w:type="dxa"/>
-            <w:tcBorders>
-              <w:top w:val="nil"/>
-              <w:left w:val="nil"/>
-              <w:bottom w:val="single" w:sz="4" w:space="0" w:color="auto"/>
-              <w:right w:val="single" w:sz="4" w:space="0" w:color="auto"/>
-            </w:tcBorders>
-            <w:shd w:val="clear" w:color="auto" w:fill="auto"/>
-            <w:vAlign w:val="center"/>
             <w:hideMark/>
           </w:tcPr>
           <w:p>
@@ -1031,14 +920,6 @@
         <w:tc>
           <w:tcPr>
             <w:tcW w:w="1768" w:type="dxa"/>
-            <w:tcBorders>
-              <w:top w:val="nil"/>
-              <w:left w:val="nil"/>
-              <w:bottom w:val="single" w:sz="4" w:space="0" w:color="auto"/>
-              <w:right w:val="single" w:sz="4" w:space="0" w:color="auto"/>
-            </w:tcBorders>
-            <w:shd w:val="clear" w:color="auto" w:fill="auto"/>
-            <w:vAlign w:val="center"/>
             <w:hideMark/>
           </w:tcPr>
           <w:p>
@@ -1063,14 +944,6 @@
         <w:tc>
           <w:tcPr>
             <w:tcW w:w="3069" w:type="dxa"/>
-            <w:tcBorders>
-              <w:top w:val="nil"/>
-              <w:left w:val="nil"/>
-              <w:bottom w:val="single" w:sz="4" w:space="0" w:color="auto"/>
-              <w:right w:val="single" w:sz="4" w:space="0" w:color="auto"/>
-            </w:tcBorders>
-            <w:shd w:val="clear" w:color="auto" w:fill="auto"/>
-            <w:vAlign w:val="center"/>
             <w:hideMark/>
           </w:tcPr>
           <w:p>
@@ -1100,14 +973,6 @@
         <w:tc>
           <w:tcPr>
             <w:tcW w:w="4049" w:type="dxa"/>
-            <w:tcBorders>
-              <w:top w:val="nil"/>
-              <w:left w:val="single" w:sz="4" w:space="0" w:color="auto"/>
-              <w:bottom w:val="single" w:sz="4" w:space="0" w:color="auto"/>
-              <w:right w:val="single" w:sz="4" w:space="0" w:color="auto"/>
-            </w:tcBorders>
-            <w:shd w:val="clear" w:color="auto" w:fill="auto"/>
-            <w:vAlign w:val="center"/>
             <w:hideMark/>
           </w:tcPr>
           <w:p>
@@ -1132,14 +997,6 @@
         <w:tc>
           <w:tcPr>
             <w:tcW w:w="954" w:type="dxa"/>
-            <w:tcBorders>
-              <w:top w:val="nil"/>
-              <w:left w:val="nil"/>
-              <w:bottom w:val="single" w:sz="4" w:space="0" w:color="auto"/>
-              <w:right w:val="single" w:sz="4" w:space="0" w:color="auto"/>
-            </w:tcBorders>
-            <w:shd w:val="clear" w:color="auto" w:fill="auto"/>
-            <w:vAlign w:val="center"/>
             <w:hideMark/>
           </w:tcPr>
           <w:p>
@@ -1164,14 +1021,6 @@
         <w:tc>
           <w:tcPr>
             <w:tcW w:w="1768" w:type="dxa"/>
-            <w:tcBorders>
-              <w:top w:val="nil"/>
-              <w:left w:val="nil"/>
-              <w:bottom w:val="single" w:sz="4" w:space="0" w:color="auto"/>
-              <w:right w:val="single" w:sz="4" w:space="0" w:color="auto"/>
-            </w:tcBorders>
-            <w:shd w:val="clear" w:color="auto" w:fill="auto"/>
-            <w:vAlign w:val="center"/>
             <w:hideMark/>
           </w:tcPr>
           <w:p>
@@ -1196,14 +1045,6 @@
         <w:tc>
           <w:tcPr>
             <w:tcW w:w="3069" w:type="dxa"/>
-            <w:tcBorders>
-              <w:top w:val="nil"/>
-              <w:left w:val="nil"/>
-              <w:bottom w:val="single" w:sz="4" w:space="0" w:color="auto"/>
-              <w:right w:val="single" w:sz="4" w:space="0" w:color="auto"/>
-            </w:tcBorders>
-            <w:shd w:val="clear" w:color="auto" w:fill="auto"/>
-            <w:vAlign w:val="center"/>
             <w:hideMark/>
           </w:tcPr>
           <w:p>
@@ -1233,14 +1074,6 @@
         <w:tc>
           <w:tcPr>
             <w:tcW w:w="4049" w:type="dxa"/>
-            <w:tcBorders>
-              <w:top w:val="nil"/>
-              <w:left w:val="single" w:sz="4" w:space="0" w:color="auto"/>
-              <w:bottom w:val="single" w:sz="4" w:space="0" w:color="auto"/>
-              <w:right w:val="single" w:sz="4" w:space="0" w:color="auto"/>
-            </w:tcBorders>
-            <w:shd w:val="clear" w:color="auto" w:fill="auto"/>
-            <w:vAlign w:val="center"/>
             <w:hideMark/>
           </w:tcPr>
           <w:p>
@@ -1265,14 +1098,6 @@
         <w:tc>
           <w:tcPr>
             <w:tcW w:w="954" w:type="dxa"/>
-            <w:tcBorders>
-              <w:top w:val="nil"/>
-              <w:left w:val="nil"/>
-              <w:bottom w:val="single" w:sz="4" w:space="0" w:color="auto"/>
-              <w:right w:val="single" w:sz="4" w:space="0" w:color="auto"/>
-            </w:tcBorders>
-            <w:shd w:val="clear" w:color="auto" w:fill="auto"/>
-            <w:vAlign w:val="center"/>
             <w:hideMark/>
           </w:tcPr>
           <w:p>
@@ -1297,14 +1122,6 @@
         <w:tc>
           <w:tcPr>
             <w:tcW w:w="1768" w:type="dxa"/>
-            <w:tcBorders>
-              <w:top w:val="nil"/>
-              <w:left w:val="nil"/>
-              <w:bottom w:val="single" w:sz="4" w:space="0" w:color="auto"/>
-              <w:right w:val="single" w:sz="4" w:space="0" w:color="auto"/>
-            </w:tcBorders>
-            <w:shd w:val="clear" w:color="auto" w:fill="auto"/>
-            <w:vAlign w:val="center"/>
             <w:hideMark/>
           </w:tcPr>
           <w:p>
@@ -1329,14 +1146,6 @@
         <w:tc>
           <w:tcPr>
             <w:tcW w:w="3069" w:type="dxa"/>
-            <w:tcBorders>
-              <w:top w:val="nil"/>
-              <w:left w:val="nil"/>
-              <w:bottom w:val="single" w:sz="4" w:space="0" w:color="auto"/>
-              <w:right w:val="single" w:sz="4" w:space="0" w:color="auto"/>
-            </w:tcBorders>
-            <w:shd w:val="clear" w:color="auto" w:fill="auto"/>
-            <w:vAlign w:val="center"/>
             <w:hideMark/>
           </w:tcPr>
           <w:p>
@@ -1366,14 +1175,6 @@
         <w:tc>
           <w:tcPr>
             <w:tcW w:w="4049" w:type="dxa"/>
-            <w:tcBorders>
-              <w:top w:val="nil"/>
-              <w:left w:val="single" w:sz="4" w:space="0" w:color="auto"/>
-              <w:bottom w:val="single" w:sz="4" w:space="0" w:color="auto"/>
-              <w:right w:val="single" w:sz="4" w:space="0" w:color="auto"/>
-            </w:tcBorders>
-            <w:shd w:val="clear" w:color="auto" w:fill="auto"/>
-            <w:vAlign w:val="center"/>
             <w:hideMark/>
           </w:tcPr>
           <w:p>
@@ -1398,14 +1199,6 @@
         <w:tc>
           <w:tcPr>
             <w:tcW w:w="954" w:type="dxa"/>
-            <w:tcBorders>
-              <w:top w:val="nil"/>
-              <w:left w:val="nil"/>
-              <w:bottom w:val="single" w:sz="4" w:space="0" w:color="auto"/>
-              <w:right w:val="single" w:sz="4" w:space="0" w:color="auto"/>
-            </w:tcBorders>
-            <w:shd w:val="clear" w:color="auto" w:fill="auto"/>
-            <w:vAlign w:val="center"/>
             <w:hideMark/>
           </w:tcPr>
           <w:p>
@@ -1430,14 +1223,6 @@
         <w:tc>
           <w:tcPr>
             <w:tcW w:w="1768" w:type="dxa"/>
-            <w:tcBorders>
-              <w:top w:val="nil"/>
-              <w:left w:val="nil"/>
-              <w:bottom w:val="single" w:sz="4" w:space="0" w:color="auto"/>
-              <w:right w:val="single" w:sz="4" w:space="0" w:color="auto"/>
-            </w:tcBorders>
-            <w:shd w:val="clear" w:color="auto" w:fill="auto"/>
-            <w:vAlign w:val="center"/>
             <w:hideMark/>
           </w:tcPr>
           <w:p>
@@ -1462,14 +1247,6 @@
         <w:tc>
           <w:tcPr>
             <w:tcW w:w="3069" w:type="dxa"/>
-            <w:tcBorders>
-              <w:top w:val="nil"/>
-              <w:left w:val="nil"/>
-              <w:bottom w:val="single" w:sz="4" w:space="0" w:color="auto"/>
-              <w:right w:val="single" w:sz="4" w:space="0" w:color="auto"/>
-            </w:tcBorders>
-            <w:shd w:val="clear" w:color="auto" w:fill="auto"/>
-            <w:vAlign w:val="center"/>
             <w:hideMark/>
           </w:tcPr>
           <w:p>
@@ -1499,14 +1276,6 @@
         <w:tc>
           <w:tcPr>
             <w:tcW w:w="4049" w:type="dxa"/>
-            <w:tcBorders>
-              <w:top w:val="nil"/>
-              <w:left w:val="single" w:sz="4" w:space="0" w:color="auto"/>
-              <w:bottom w:val="single" w:sz="4" w:space="0" w:color="auto"/>
-              <w:right w:val="single" w:sz="4" w:space="0" w:color="auto"/>
-            </w:tcBorders>
-            <w:shd w:val="clear" w:color="auto" w:fill="auto"/>
-            <w:vAlign w:val="center"/>
             <w:hideMark/>
           </w:tcPr>
           <w:p>
@@ -1531,14 +1300,6 @@
         <w:tc>
           <w:tcPr>
             <w:tcW w:w="954" w:type="dxa"/>
-            <w:tcBorders>
-              <w:top w:val="nil"/>
-              <w:left w:val="nil"/>
-              <w:bottom w:val="single" w:sz="4" w:space="0" w:color="auto"/>
-              <w:right w:val="single" w:sz="4" w:space="0" w:color="auto"/>
-            </w:tcBorders>
-            <w:shd w:val="clear" w:color="auto" w:fill="auto"/>
-            <w:vAlign w:val="center"/>
             <w:hideMark/>
           </w:tcPr>
           <w:p>
@@ -1563,14 +1324,6 @@
         <w:tc>
           <w:tcPr>
             <w:tcW w:w="1768" w:type="dxa"/>
-            <w:tcBorders>
-              <w:top w:val="nil"/>
-              <w:left w:val="nil"/>
-              <w:bottom w:val="single" w:sz="4" w:space="0" w:color="auto"/>
-              <w:right w:val="single" w:sz="4" w:space="0" w:color="auto"/>
-            </w:tcBorders>
-            <w:shd w:val="clear" w:color="auto" w:fill="auto"/>
-            <w:vAlign w:val="center"/>
             <w:hideMark/>
           </w:tcPr>
           <w:p>
@@ -1595,14 +1348,6 @@
         <w:tc>
           <w:tcPr>
             <w:tcW w:w="3069" w:type="dxa"/>
-            <w:tcBorders>
-              <w:top w:val="nil"/>
-              <w:left w:val="nil"/>
-              <w:bottom w:val="single" w:sz="4" w:space="0" w:color="auto"/>
-              <w:right w:val="single" w:sz="4" w:space="0" w:color="auto"/>
-            </w:tcBorders>
-            <w:shd w:val="clear" w:color="auto" w:fill="auto"/>
-            <w:vAlign w:val="center"/>
             <w:hideMark/>
           </w:tcPr>
           <w:p>
@@ -1632,14 +1377,6 @@
         <w:tc>
           <w:tcPr>
             <w:tcW w:w="4049" w:type="dxa"/>
-            <w:tcBorders>
-              <w:top w:val="nil"/>
-              <w:left w:val="single" w:sz="4" w:space="0" w:color="auto"/>
-              <w:bottom w:val="single" w:sz="4" w:space="0" w:color="auto"/>
-              <w:right w:val="single" w:sz="4" w:space="0" w:color="auto"/>
-            </w:tcBorders>
-            <w:shd w:val="clear" w:color="auto" w:fill="auto"/>
-            <w:vAlign w:val="center"/>
             <w:hideMark/>
           </w:tcPr>
           <w:p>
@@ -1664,14 +1401,6 @@
         <w:tc>
           <w:tcPr>
             <w:tcW w:w="954" w:type="dxa"/>
-            <w:tcBorders>
-              <w:top w:val="nil"/>
-              <w:left w:val="nil"/>
-              <w:bottom w:val="single" w:sz="4" w:space="0" w:color="auto"/>
-              <w:right w:val="single" w:sz="4" w:space="0" w:color="auto"/>
-            </w:tcBorders>
-            <w:shd w:val="clear" w:color="auto" w:fill="auto"/>
-            <w:vAlign w:val="center"/>
             <w:hideMark/>
           </w:tcPr>
           <w:p>
@@ -1696,14 +1425,6 @@
         <w:tc>
           <w:tcPr>
             <w:tcW w:w="1768" w:type="dxa"/>
-            <w:tcBorders>
-              <w:top w:val="nil"/>
-              <w:left w:val="nil"/>
-              <w:bottom w:val="single" w:sz="4" w:space="0" w:color="auto"/>
-              <w:right w:val="single" w:sz="4" w:space="0" w:color="auto"/>
-            </w:tcBorders>
-            <w:shd w:val="clear" w:color="auto" w:fill="auto"/>
-            <w:vAlign w:val="center"/>
             <w:hideMark/>
           </w:tcPr>
           <w:p>
@@ -1728,14 +1449,6 @@
         <w:tc>
           <w:tcPr>
             <w:tcW w:w="3069" w:type="dxa"/>
-            <w:tcBorders>
-              <w:top w:val="nil"/>
-              <w:left w:val="nil"/>
-              <w:bottom w:val="single" w:sz="4" w:space="0" w:color="auto"/>
-              <w:right w:val="single" w:sz="4" w:space="0" w:color="auto"/>
-            </w:tcBorders>
-            <w:shd w:val="clear" w:color="auto" w:fill="auto"/>
-            <w:vAlign w:val="center"/>
             <w:hideMark/>
           </w:tcPr>
           <w:p>
@@ -1765,14 +1478,6 @@
         <w:tc>
           <w:tcPr>
             <w:tcW w:w="4049" w:type="dxa"/>
-            <w:tcBorders>
-              <w:top w:val="nil"/>
-              <w:left w:val="single" w:sz="4" w:space="0" w:color="auto"/>
-              <w:bottom w:val="single" w:sz="4" w:space="0" w:color="auto"/>
-              <w:right w:val="single" w:sz="4" w:space="0" w:color="auto"/>
-            </w:tcBorders>
-            <w:shd w:val="clear" w:color="auto" w:fill="auto"/>
-            <w:vAlign w:val="center"/>
             <w:hideMark/>
           </w:tcPr>
           <w:p>
@@ -1798,14 +1503,6 @@
         <w:tc>
           <w:tcPr>
             <w:tcW w:w="954" w:type="dxa"/>
-            <w:tcBorders>
-              <w:top w:val="nil"/>
-              <w:left w:val="nil"/>
-              <w:bottom w:val="single" w:sz="4" w:space="0" w:color="auto"/>
-              <w:right w:val="single" w:sz="4" w:space="0" w:color="auto"/>
-            </w:tcBorders>
-            <w:shd w:val="clear" w:color="auto" w:fill="auto"/>
-            <w:vAlign w:val="center"/>
             <w:hideMark/>
           </w:tcPr>
           <w:p>
@@ -1830,14 +1527,6 @@
         <w:tc>
           <w:tcPr>
             <w:tcW w:w="1768" w:type="dxa"/>
-            <w:tcBorders>
-              <w:top w:val="nil"/>
-              <w:left w:val="nil"/>
-              <w:bottom w:val="single" w:sz="4" w:space="0" w:color="auto"/>
-              <w:right w:val="single" w:sz="4" w:space="0" w:color="auto"/>
-            </w:tcBorders>
-            <w:shd w:val="clear" w:color="auto" w:fill="auto"/>
-            <w:vAlign w:val="center"/>
             <w:hideMark/>
           </w:tcPr>
           <w:p>
@@ -1862,14 +1551,6 @@
         <w:tc>
           <w:tcPr>
             <w:tcW w:w="3069" w:type="dxa"/>
-            <w:tcBorders>
-              <w:top w:val="nil"/>
-              <w:left w:val="nil"/>
-              <w:bottom w:val="single" w:sz="4" w:space="0" w:color="auto"/>
-              <w:right w:val="single" w:sz="4" w:space="0" w:color="auto"/>
-            </w:tcBorders>
-            <w:shd w:val="clear" w:color="auto" w:fill="auto"/>
-            <w:vAlign w:val="center"/>
             <w:hideMark/>
           </w:tcPr>
           <w:p>
@@ -1899,14 +1580,6 @@
         <w:tc>
           <w:tcPr>
             <w:tcW w:w="4049" w:type="dxa"/>
-            <w:tcBorders>
-              <w:top w:val="nil"/>
-              <w:left w:val="single" w:sz="4" w:space="0" w:color="auto"/>
-              <w:bottom w:val="single" w:sz="4" w:space="0" w:color="auto"/>
-              <w:right w:val="single" w:sz="4" w:space="0" w:color="auto"/>
-            </w:tcBorders>
-            <w:shd w:val="clear" w:color="auto" w:fill="auto"/>
-            <w:vAlign w:val="center"/>
             <w:hideMark/>
           </w:tcPr>
           <w:p>
@@ -1931,14 +1604,6 @@
         <w:tc>
           <w:tcPr>
             <w:tcW w:w="954" w:type="dxa"/>
-            <w:tcBorders>
-              <w:top w:val="nil"/>
-              <w:left w:val="nil"/>
-              <w:bottom w:val="single" w:sz="4" w:space="0" w:color="auto"/>
-              <w:right w:val="single" w:sz="4" w:space="0" w:color="auto"/>
-            </w:tcBorders>
-            <w:shd w:val="clear" w:color="auto" w:fill="auto"/>
-            <w:vAlign w:val="center"/>
             <w:hideMark/>
           </w:tcPr>
           <w:p>
@@ -1963,14 +1628,6 @@
         <w:tc>
           <w:tcPr>
             <w:tcW w:w="1768" w:type="dxa"/>
-            <w:tcBorders>
-              <w:top w:val="nil"/>
-              <w:left w:val="nil"/>
-              <w:bottom w:val="single" w:sz="4" w:space="0" w:color="auto"/>
-              <w:right w:val="single" w:sz="4" w:space="0" w:color="auto"/>
-            </w:tcBorders>
-            <w:shd w:val="clear" w:color="auto" w:fill="auto"/>
-            <w:vAlign w:val="center"/>
             <w:hideMark/>
           </w:tcPr>
           <w:p>
@@ -1995,14 +1652,6 @@
         <w:tc>
           <w:tcPr>
             <w:tcW w:w="3069" w:type="dxa"/>
-            <w:tcBorders>
-              <w:top w:val="nil"/>
-              <w:left w:val="nil"/>
-              <w:bottom w:val="single" w:sz="4" w:space="0" w:color="auto"/>
-              <w:right w:val="single" w:sz="4" w:space="0" w:color="auto"/>
-            </w:tcBorders>
-            <w:shd w:val="clear" w:color="auto" w:fill="auto"/>
-            <w:vAlign w:val="center"/>
             <w:hideMark/>
           </w:tcPr>
           <w:p>
@@ -2032,14 +1681,6 @@
         <w:tc>
           <w:tcPr>
             <w:tcW w:w="4049" w:type="dxa"/>
-            <w:tcBorders>
-              <w:top w:val="nil"/>
-              <w:left w:val="single" w:sz="4" w:space="0" w:color="auto"/>
-              <w:bottom w:val="single" w:sz="4" w:space="0" w:color="auto"/>
-              <w:right w:val="single" w:sz="4" w:space="0" w:color="auto"/>
-            </w:tcBorders>
-            <w:shd w:val="clear" w:color="auto" w:fill="auto"/>
-            <w:vAlign w:val="center"/>
             <w:hideMark/>
           </w:tcPr>
           <w:p>
@@ -2064,14 +1705,6 @@
         <w:tc>
           <w:tcPr>
             <w:tcW w:w="954" w:type="dxa"/>
-            <w:tcBorders>
-              <w:top w:val="nil"/>
-              <w:left w:val="nil"/>
-              <w:bottom w:val="single" w:sz="4" w:space="0" w:color="auto"/>
-              <w:right w:val="single" w:sz="4" w:space="0" w:color="auto"/>
-            </w:tcBorders>
-            <w:shd w:val="clear" w:color="auto" w:fill="auto"/>
-            <w:vAlign w:val="center"/>
             <w:hideMark/>
           </w:tcPr>
           <w:p>
@@ -2096,14 +1729,6 @@
         <w:tc>
           <w:tcPr>
             <w:tcW w:w="1768" w:type="dxa"/>
-            <w:tcBorders>
-              <w:top w:val="nil"/>
-              <w:left w:val="nil"/>
-              <w:bottom w:val="single" w:sz="4" w:space="0" w:color="auto"/>
-              <w:right w:val="single" w:sz="4" w:space="0" w:color="auto"/>
-            </w:tcBorders>
-            <w:shd w:val="clear" w:color="auto" w:fill="auto"/>
-            <w:vAlign w:val="center"/>
             <w:hideMark/>
           </w:tcPr>
           <w:p>
@@ -2128,14 +1753,6 @@
         <w:tc>
           <w:tcPr>
             <w:tcW w:w="3069" w:type="dxa"/>
-            <w:tcBorders>
-              <w:top w:val="nil"/>
-              <w:left w:val="nil"/>
-              <w:bottom w:val="single" w:sz="4" w:space="0" w:color="auto"/>
-              <w:right w:val="single" w:sz="4" w:space="0" w:color="auto"/>
-            </w:tcBorders>
-            <w:shd w:val="clear" w:color="auto" w:fill="auto"/>
-            <w:vAlign w:val="center"/>
             <w:hideMark/>
           </w:tcPr>
           <w:p>
@@ -2165,14 +1782,6 @@
         <w:tc>
           <w:tcPr>
             <w:tcW w:w="4049" w:type="dxa"/>
-            <w:tcBorders>
-              <w:top w:val="nil"/>
-              <w:left w:val="single" w:sz="4" w:space="0" w:color="auto"/>
-              <w:bottom w:val="single" w:sz="4" w:space="0" w:color="auto"/>
-              <w:right w:val="single" w:sz="4" w:space="0" w:color="auto"/>
-            </w:tcBorders>
-            <w:shd w:val="clear" w:color="auto" w:fill="auto"/>
-            <w:vAlign w:val="center"/>
             <w:hideMark/>
           </w:tcPr>
           <w:p>
@@ -2197,14 +1806,6 @@
         <w:tc>
           <w:tcPr>
             <w:tcW w:w="954" w:type="dxa"/>
-            <w:tcBorders>
-              <w:top w:val="nil"/>
-              <w:left w:val="nil"/>
-              <w:bottom w:val="single" w:sz="4" w:space="0" w:color="auto"/>
-              <w:right w:val="single" w:sz="4" w:space="0" w:color="auto"/>
-            </w:tcBorders>
-            <w:shd w:val="clear" w:color="auto" w:fill="auto"/>
-            <w:vAlign w:val="center"/>
             <w:hideMark/>
           </w:tcPr>
           <w:p>
@@ -2229,14 +1830,6 @@
         <w:tc>
           <w:tcPr>
             <w:tcW w:w="1768" w:type="dxa"/>
-            <w:tcBorders>
-              <w:top w:val="nil"/>
-              <w:left w:val="nil"/>
-              <w:bottom w:val="single" w:sz="4" w:space="0" w:color="auto"/>
-              <w:right w:val="single" w:sz="4" w:space="0" w:color="auto"/>
-            </w:tcBorders>
-            <w:shd w:val="clear" w:color="auto" w:fill="auto"/>
-            <w:vAlign w:val="center"/>
             <w:hideMark/>
           </w:tcPr>
           <w:p>
@@ -2261,14 +1854,6 @@
         <w:tc>
           <w:tcPr>
             <w:tcW w:w="3069" w:type="dxa"/>
-            <w:tcBorders>
-              <w:top w:val="nil"/>
-              <w:left w:val="nil"/>
-              <w:bottom w:val="single" w:sz="4" w:space="0" w:color="auto"/>
-              <w:right w:val="single" w:sz="4" w:space="0" w:color="auto"/>
-            </w:tcBorders>
-            <w:shd w:val="clear" w:color="auto" w:fill="auto"/>
-            <w:vAlign w:val="center"/>
             <w:hideMark/>
           </w:tcPr>
           <w:p>
@@ -2298,14 +1883,6 @@
         <w:tc>
           <w:tcPr>
             <w:tcW w:w="4049" w:type="dxa"/>
-            <w:tcBorders>
-              <w:top w:val="nil"/>
-              <w:left w:val="single" w:sz="4" w:space="0" w:color="auto"/>
-              <w:bottom w:val="single" w:sz="4" w:space="0" w:color="auto"/>
-              <w:right w:val="single" w:sz="4" w:space="0" w:color="auto"/>
-            </w:tcBorders>
-            <w:shd w:val="clear" w:color="auto" w:fill="auto"/>
-            <w:vAlign w:val="center"/>
             <w:hideMark/>
           </w:tcPr>
           <w:p>
@@ -2330,14 +1907,6 @@
         <w:tc>
           <w:tcPr>
             <w:tcW w:w="954" w:type="dxa"/>
-            <w:tcBorders>
-              <w:top w:val="nil"/>
-              <w:left w:val="nil"/>
-              <w:bottom w:val="single" w:sz="4" w:space="0" w:color="auto"/>
-              <w:right w:val="single" w:sz="4" w:space="0" w:color="auto"/>
-            </w:tcBorders>
-            <w:shd w:val="clear" w:color="auto" w:fill="auto"/>
-            <w:vAlign w:val="center"/>
             <w:hideMark/>
           </w:tcPr>
           <w:p>
@@ -2362,14 +1931,6 @@
         <w:tc>
           <w:tcPr>
             <w:tcW w:w="1768" w:type="dxa"/>
-            <w:tcBorders>
-              <w:top w:val="nil"/>
-              <w:left w:val="nil"/>
-              <w:bottom w:val="single" w:sz="4" w:space="0" w:color="auto"/>
-              <w:right w:val="single" w:sz="4" w:space="0" w:color="auto"/>
-            </w:tcBorders>
-            <w:shd w:val="clear" w:color="auto" w:fill="auto"/>
-            <w:vAlign w:val="center"/>
             <w:hideMark/>
           </w:tcPr>
           <w:p>
@@ -2394,14 +1955,6 @@
         <w:tc>
           <w:tcPr>
             <w:tcW w:w="3069" w:type="dxa"/>
-            <w:tcBorders>
-              <w:top w:val="nil"/>
-              <w:left w:val="nil"/>
-              <w:bottom w:val="single" w:sz="4" w:space="0" w:color="auto"/>
-              <w:right w:val="single" w:sz="4" w:space="0" w:color="auto"/>
-            </w:tcBorders>
-            <w:shd w:val="clear" w:color="auto" w:fill="auto"/>
-            <w:vAlign w:val="center"/>
             <w:hideMark/>
           </w:tcPr>
           <w:p>
@@ -2431,14 +1984,6 @@
         <w:tc>
           <w:tcPr>
             <w:tcW w:w="4049" w:type="dxa"/>
-            <w:tcBorders>
-              <w:top w:val="nil"/>
-              <w:left w:val="single" w:sz="4" w:space="0" w:color="auto"/>
-              <w:bottom w:val="single" w:sz="4" w:space="0" w:color="auto"/>
-              <w:right w:val="single" w:sz="4" w:space="0" w:color="auto"/>
-            </w:tcBorders>
-            <w:shd w:val="clear" w:color="auto" w:fill="auto"/>
-            <w:vAlign w:val="center"/>
             <w:hideMark/>
           </w:tcPr>
           <w:p>
@@ -2463,14 +2008,6 @@
         <w:tc>
           <w:tcPr>
             <w:tcW w:w="954" w:type="dxa"/>
-            <w:tcBorders>
-              <w:top w:val="nil"/>
-              <w:left w:val="nil"/>
-              <w:bottom w:val="single" w:sz="4" w:space="0" w:color="auto"/>
-              <w:right w:val="single" w:sz="4" w:space="0" w:color="auto"/>
-            </w:tcBorders>
-            <w:shd w:val="clear" w:color="auto" w:fill="auto"/>
-            <w:vAlign w:val="center"/>
             <w:hideMark/>
           </w:tcPr>
           <w:p>
@@ -2495,14 +2032,6 @@
         <w:tc>
           <w:tcPr>
             <w:tcW w:w="1768" w:type="dxa"/>
-            <w:tcBorders>
-              <w:top w:val="nil"/>
-              <w:left w:val="nil"/>
-              <w:bottom w:val="single" w:sz="4" w:space="0" w:color="auto"/>
-              <w:right w:val="single" w:sz="4" w:space="0" w:color="auto"/>
-            </w:tcBorders>
-            <w:shd w:val="clear" w:color="auto" w:fill="auto"/>
-            <w:vAlign w:val="center"/>
             <w:hideMark/>
           </w:tcPr>
           <w:p>
@@ -2527,14 +2056,6 @@
         <w:tc>
           <w:tcPr>
             <w:tcW w:w="3069" w:type="dxa"/>
-            <w:tcBorders>
-              <w:top w:val="nil"/>
-              <w:left w:val="nil"/>
-              <w:bottom w:val="single" w:sz="4" w:space="0" w:color="auto"/>
-              <w:right w:val="single" w:sz="4" w:space="0" w:color="auto"/>
-            </w:tcBorders>
-            <w:shd w:val="clear" w:color="auto" w:fill="auto"/>
-            <w:vAlign w:val="center"/>
             <w:hideMark/>
           </w:tcPr>
           <w:p>
@@ -2564,14 +2085,6 @@
         <w:tc>
           <w:tcPr>
             <w:tcW w:w="4049" w:type="dxa"/>
-            <w:tcBorders>
-              <w:top w:val="nil"/>
-              <w:left w:val="single" w:sz="4" w:space="0" w:color="auto"/>
-              <w:bottom w:val="single" w:sz="4" w:space="0" w:color="auto"/>
-              <w:right w:val="single" w:sz="4" w:space="0" w:color="auto"/>
-            </w:tcBorders>
-            <w:shd w:val="clear" w:color="auto" w:fill="auto"/>
-            <w:vAlign w:val="center"/>
             <w:hideMark/>
           </w:tcPr>
           <w:p>
@@ -2596,14 +2109,6 @@
         <w:tc>
           <w:tcPr>
             <w:tcW w:w="954" w:type="dxa"/>
-            <w:tcBorders>
-              <w:top w:val="nil"/>
-              <w:left w:val="nil"/>
-              <w:bottom w:val="single" w:sz="4" w:space="0" w:color="auto"/>
-              <w:right w:val="single" w:sz="4" w:space="0" w:color="auto"/>
-            </w:tcBorders>
-            <w:shd w:val="clear" w:color="auto" w:fill="auto"/>
-            <w:vAlign w:val="center"/>
             <w:hideMark/>
           </w:tcPr>
           <w:p>
@@ -2628,14 +2133,6 @@
         <w:tc>
           <w:tcPr>
             <w:tcW w:w="1768" w:type="dxa"/>
-            <w:tcBorders>
-              <w:top w:val="nil"/>
-              <w:left w:val="nil"/>
-              <w:bottom w:val="single" w:sz="4" w:space="0" w:color="auto"/>
-              <w:right w:val="single" w:sz="4" w:space="0" w:color="auto"/>
-            </w:tcBorders>
-            <w:shd w:val="clear" w:color="auto" w:fill="auto"/>
-            <w:vAlign w:val="center"/>
             <w:hideMark/>
           </w:tcPr>
           <w:p>
@@ -2660,14 +2157,6 @@
         <w:tc>
           <w:tcPr>
             <w:tcW w:w="3069" w:type="dxa"/>
-            <w:tcBorders>
-              <w:top w:val="nil"/>
-              <w:left w:val="nil"/>
-              <w:bottom w:val="single" w:sz="4" w:space="0" w:color="auto"/>
-              <w:right w:val="single" w:sz="4" w:space="0" w:color="auto"/>
-            </w:tcBorders>
-            <w:shd w:val="clear" w:color="auto" w:fill="auto"/>
-            <w:vAlign w:val="center"/>
             <w:hideMark/>
           </w:tcPr>
           <w:p>
@@ -2697,14 +2186,6 @@
         <w:tc>
           <w:tcPr>
             <w:tcW w:w="4049" w:type="dxa"/>
-            <w:tcBorders>
-              <w:top w:val="nil"/>
-              <w:left w:val="single" w:sz="4" w:space="0" w:color="auto"/>
-              <w:bottom w:val="single" w:sz="4" w:space="0" w:color="auto"/>
-              <w:right w:val="single" w:sz="4" w:space="0" w:color="auto"/>
-            </w:tcBorders>
-            <w:shd w:val="clear" w:color="auto" w:fill="auto"/>
-            <w:vAlign w:val="center"/>
             <w:hideMark/>
           </w:tcPr>
           <w:p>
@@ -2729,14 +2210,6 @@
         <w:tc>
           <w:tcPr>
             <w:tcW w:w="954" w:type="dxa"/>
-            <w:tcBorders>
-              <w:top w:val="nil"/>
-              <w:left w:val="nil"/>
-              <w:bottom w:val="single" w:sz="4" w:space="0" w:color="auto"/>
-              <w:right w:val="single" w:sz="4" w:space="0" w:color="auto"/>
-            </w:tcBorders>
-            <w:shd w:val="clear" w:color="auto" w:fill="auto"/>
-            <w:vAlign w:val="center"/>
             <w:hideMark/>
           </w:tcPr>
           <w:p>
@@ -2761,14 +2234,6 @@
         <w:tc>
           <w:tcPr>
             <w:tcW w:w="1768" w:type="dxa"/>
-            <w:tcBorders>
-              <w:top w:val="nil"/>
-              <w:left w:val="nil"/>
-              <w:bottom w:val="single" w:sz="4" w:space="0" w:color="auto"/>
-              <w:right w:val="single" w:sz="4" w:space="0" w:color="auto"/>
-            </w:tcBorders>
-            <w:shd w:val="clear" w:color="auto" w:fill="auto"/>
-            <w:vAlign w:val="center"/>
             <w:hideMark/>
           </w:tcPr>
           <w:p>
@@ -2793,14 +2258,6 @@
         <w:tc>
           <w:tcPr>
             <w:tcW w:w="3069" w:type="dxa"/>
-            <w:tcBorders>
-              <w:top w:val="nil"/>
-              <w:left w:val="nil"/>
-              <w:bottom w:val="single" w:sz="4" w:space="0" w:color="auto"/>
-              <w:right w:val="single" w:sz="4" w:space="0" w:color="auto"/>
-            </w:tcBorders>
-            <w:shd w:val="clear" w:color="auto" w:fill="auto"/>
-            <w:vAlign w:val="center"/>
             <w:hideMark/>
           </w:tcPr>
           <w:p>
@@ -2830,14 +2287,6 @@
         <w:tc>
           <w:tcPr>
             <w:tcW w:w="4049" w:type="dxa"/>
-            <w:tcBorders>
-              <w:top w:val="nil"/>
-              <w:left w:val="single" w:sz="4" w:space="0" w:color="auto"/>
-              <w:bottom w:val="single" w:sz="4" w:space="0" w:color="auto"/>
-              <w:right w:val="single" w:sz="4" w:space="0" w:color="auto"/>
-            </w:tcBorders>
-            <w:shd w:val="clear" w:color="auto" w:fill="auto"/>
-            <w:vAlign w:val="center"/>
             <w:hideMark/>
           </w:tcPr>
           <w:p>
@@ -2862,14 +2311,6 @@
         <w:tc>
           <w:tcPr>
             <w:tcW w:w="954" w:type="dxa"/>
-            <w:tcBorders>
-              <w:top w:val="nil"/>
-              <w:left w:val="nil"/>
-              <w:bottom w:val="single" w:sz="4" w:space="0" w:color="auto"/>
-              <w:right w:val="single" w:sz="4" w:space="0" w:color="auto"/>
-            </w:tcBorders>
-            <w:shd w:val="clear" w:color="auto" w:fill="auto"/>
-            <w:vAlign w:val="center"/>
             <w:hideMark/>
           </w:tcPr>
           <w:p>
@@ -2894,14 +2335,6 @@
         <w:tc>
           <w:tcPr>
             <w:tcW w:w="1768" w:type="dxa"/>
-            <w:tcBorders>
-              <w:top w:val="nil"/>
-              <w:left w:val="nil"/>
-              <w:bottom w:val="single" w:sz="4" w:space="0" w:color="auto"/>
-              <w:right w:val="single" w:sz="4" w:space="0" w:color="auto"/>
-            </w:tcBorders>
-            <w:shd w:val="clear" w:color="auto" w:fill="auto"/>
-            <w:vAlign w:val="center"/>
             <w:hideMark/>
           </w:tcPr>
           <w:p>
@@ -2926,14 +2359,6 @@
         <w:tc>
           <w:tcPr>
             <w:tcW w:w="3069" w:type="dxa"/>
-            <w:tcBorders>
-              <w:top w:val="nil"/>
-              <w:left w:val="nil"/>
-              <w:bottom w:val="single" w:sz="4" w:space="0" w:color="auto"/>
-              <w:right w:val="single" w:sz="4" w:space="0" w:color="auto"/>
-            </w:tcBorders>
-            <w:shd w:val="clear" w:color="auto" w:fill="auto"/>
-            <w:vAlign w:val="center"/>
             <w:hideMark/>
           </w:tcPr>
           <w:p>
@@ -2963,14 +2388,6 @@
         <w:tc>
           <w:tcPr>
             <w:tcW w:w="4049" w:type="dxa"/>
-            <w:tcBorders>
-              <w:top w:val="nil"/>
-              <w:left w:val="single" w:sz="4" w:space="0" w:color="auto"/>
-              <w:bottom w:val="single" w:sz="4" w:space="0" w:color="auto"/>
-              <w:right w:val="single" w:sz="4" w:space="0" w:color="auto"/>
-            </w:tcBorders>
-            <w:shd w:val="clear" w:color="auto" w:fill="auto"/>
-            <w:vAlign w:val="center"/>
             <w:hideMark/>
           </w:tcPr>
           <w:p>
@@ -2995,14 +2412,6 @@
         <w:tc>
           <w:tcPr>
             <w:tcW w:w="954" w:type="dxa"/>
-            <w:tcBorders>
-              <w:top w:val="nil"/>
-              <w:left w:val="nil"/>
-              <w:bottom w:val="single" w:sz="4" w:space="0" w:color="auto"/>
-              <w:right w:val="single" w:sz="4" w:space="0" w:color="auto"/>
-            </w:tcBorders>
-            <w:shd w:val="clear" w:color="auto" w:fill="auto"/>
-            <w:vAlign w:val="center"/>
             <w:hideMark/>
           </w:tcPr>
           <w:p>
@@ -3027,14 +2436,6 @@
         <w:tc>
           <w:tcPr>
             <w:tcW w:w="1768" w:type="dxa"/>
-            <w:tcBorders>
-              <w:top w:val="nil"/>
-              <w:left w:val="nil"/>
-              <w:bottom w:val="single" w:sz="4" w:space="0" w:color="auto"/>
-              <w:right w:val="single" w:sz="4" w:space="0" w:color="auto"/>
-            </w:tcBorders>
-            <w:shd w:val="clear" w:color="auto" w:fill="auto"/>
-            <w:vAlign w:val="center"/>
             <w:hideMark/>
           </w:tcPr>
           <w:p>
@@ -3059,14 +2460,6 @@
         <w:tc>
           <w:tcPr>
             <w:tcW w:w="3069" w:type="dxa"/>
-            <w:tcBorders>
-              <w:top w:val="nil"/>
-              <w:left w:val="nil"/>
-              <w:bottom w:val="single" w:sz="4" w:space="0" w:color="auto"/>
-              <w:right w:val="single" w:sz="4" w:space="0" w:color="auto"/>
-            </w:tcBorders>
-            <w:shd w:val="clear" w:color="auto" w:fill="auto"/>
-            <w:vAlign w:val="center"/>
             <w:hideMark/>
           </w:tcPr>
           <w:p>
@@ -3096,14 +2489,6 @@
         <w:tc>
           <w:tcPr>
             <w:tcW w:w="4049" w:type="dxa"/>
-            <w:tcBorders>
-              <w:top w:val="nil"/>
-              <w:left w:val="single" w:sz="4" w:space="0" w:color="auto"/>
-              <w:bottom w:val="single" w:sz="4" w:space="0" w:color="auto"/>
-              <w:right w:val="single" w:sz="4" w:space="0" w:color="auto"/>
-            </w:tcBorders>
-            <w:shd w:val="clear" w:color="auto" w:fill="auto"/>
-            <w:vAlign w:val="center"/>
             <w:hideMark/>
           </w:tcPr>
           <w:p>
@@ -3129,14 +2514,6 @@
         <w:tc>
           <w:tcPr>
             <w:tcW w:w="954" w:type="dxa"/>
-            <w:tcBorders>
-              <w:top w:val="nil"/>
-              <w:left w:val="nil"/>
-              <w:bottom w:val="single" w:sz="4" w:space="0" w:color="auto"/>
-              <w:right w:val="single" w:sz="4" w:space="0" w:color="auto"/>
-            </w:tcBorders>
-            <w:shd w:val="clear" w:color="auto" w:fill="auto"/>
-            <w:vAlign w:val="center"/>
             <w:hideMark/>
           </w:tcPr>
           <w:p>
@@ -3161,14 +2538,6 @@
         <w:tc>
           <w:tcPr>
             <w:tcW w:w="1768" w:type="dxa"/>
-            <w:tcBorders>
-              <w:top w:val="nil"/>
-              <w:left w:val="nil"/>
-              <w:bottom w:val="single" w:sz="4" w:space="0" w:color="auto"/>
-              <w:right w:val="single" w:sz="4" w:space="0" w:color="auto"/>
-            </w:tcBorders>
-            <w:shd w:val="clear" w:color="auto" w:fill="auto"/>
-            <w:vAlign w:val="center"/>
             <w:hideMark/>
           </w:tcPr>
           <w:p>
@@ -3193,14 +2562,6 @@
         <w:tc>
           <w:tcPr>
             <w:tcW w:w="3069" w:type="dxa"/>
-            <w:tcBorders>
-              <w:top w:val="nil"/>
-              <w:left w:val="nil"/>
-              <w:bottom w:val="single" w:sz="4" w:space="0" w:color="auto"/>
-              <w:right w:val="single" w:sz="4" w:space="0" w:color="auto"/>
-            </w:tcBorders>
-            <w:shd w:val="clear" w:color="auto" w:fill="auto"/>
-            <w:vAlign w:val="center"/>
             <w:hideMark/>
           </w:tcPr>
           <w:p>
@@ -3230,14 +2591,6 @@
         <w:tc>
           <w:tcPr>
             <w:tcW w:w="4049" w:type="dxa"/>
-            <w:tcBorders>
-              <w:top w:val="nil"/>
-              <w:left w:val="single" w:sz="4" w:space="0" w:color="auto"/>
-              <w:bottom w:val="single" w:sz="4" w:space="0" w:color="auto"/>
-              <w:right w:val="single" w:sz="4" w:space="0" w:color="auto"/>
-            </w:tcBorders>
-            <w:shd w:val="clear" w:color="auto" w:fill="auto"/>
-            <w:vAlign w:val="center"/>
             <w:hideMark/>
           </w:tcPr>
           <w:p>
@@ -3271,14 +2624,6 @@
         <w:tc>
           <w:tcPr>
             <w:tcW w:w="954" w:type="dxa"/>
-            <w:tcBorders>
-              <w:top w:val="nil"/>
-              <w:left w:val="nil"/>
-              <w:bottom w:val="single" w:sz="4" w:space="0" w:color="auto"/>
-              <w:right w:val="single" w:sz="4" w:space="0" w:color="auto"/>
-            </w:tcBorders>
-            <w:shd w:val="clear" w:color="auto" w:fill="auto"/>
-            <w:vAlign w:val="center"/>
             <w:hideMark/>
           </w:tcPr>
           <w:p>
@@ -3303,14 +2648,6 @@
         <w:tc>
           <w:tcPr>
             <w:tcW w:w="1768" w:type="dxa"/>
-            <w:tcBorders>
-              <w:top w:val="nil"/>
-              <w:left w:val="nil"/>
-              <w:bottom w:val="single" w:sz="4" w:space="0" w:color="auto"/>
-              <w:right w:val="single" w:sz="4" w:space="0" w:color="auto"/>
-            </w:tcBorders>
-            <w:shd w:val="clear" w:color="auto" w:fill="auto"/>
-            <w:vAlign w:val="center"/>
             <w:hideMark/>
           </w:tcPr>
           <w:p>
@@ -3335,14 +2672,6 @@
         <w:tc>
           <w:tcPr>
             <w:tcW w:w="3069" w:type="dxa"/>
-            <w:tcBorders>
-              <w:top w:val="nil"/>
-              <w:left w:val="nil"/>
-              <w:bottom w:val="single" w:sz="4" w:space="0" w:color="auto"/>
-              <w:right w:val="single" w:sz="4" w:space="0" w:color="auto"/>
-            </w:tcBorders>
-            <w:shd w:val="clear" w:color="auto" w:fill="auto"/>
-            <w:vAlign w:val="center"/>
             <w:hideMark/>
           </w:tcPr>
           <w:p>
@@ -3372,14 +2701,6 @@
         <w:tc>
           <w:tcPr>
             <w:tcW w:w="4049" w:type="dxa"/>
-            <w:tcBorders>
-              <w:top w:val="nil"/>
-              <w:left w:val="single" w:sz="4" w:space="0" w:color="auto"/>
-              <w:bottom w:val="single" w:sz="4" w:space="0" w:color="auto"/>
-              <w:right w:val="single" w:sz="4" w:space="0" w:color="auto"/>
-            </w:tcBorders>
-            <w:shd w:val="clear" w:color="auto" w:fill="auto"/>
-            <w:vAlign w:val="center"/>
             <w:hideMark/>
           </w:tcPr>
           <w:p>
@@ -3413,14 +2734,6 @@
         <w:tc>
           <w:tcPr>
             <w:tcW w:w="954" w:type="dxa"/>
-            <w:tcBorders>
-              <w:top w:val="nil"/>
-              <w:left w:val="nil"/>
-              <w:bottom w:val="single" w:sz="4" w:space="0" w:color="auto"/>
-              <w:right w:val="single" w:sz="4" w:space="0" w:color="auto"/>
-            </w:tcBorders>
-            <w:shd w:val="clear" w:color="auto" w:fill="auto"/>
-            <w:vAlign w:val="center"/>
             <w:hideMark/>
           </w:tcPr>
           <w:p>
@@ -3445,14 +2758,6 @@
         <w:tc>
           <w:tcPr>
             <w:tcW w:w="1768" w:type="dxa"/>
-            <w:tcBorders>
-              <w:top w:val="nil"/>
-              <w:left w:val="nil"/>
-              <w:bottom w:val="single" w:sz="4" w:space="0" w:color="auto"/>
-              <w:right w:val="single" w:sz="4" w:space="0" w:color="auto"/>
-            </w:tcBorders>
-            <w:shd w:val="clear" w:color="auto" w:fill="auto"/>
-            <w:vAlign w:val="center"/>
             <w:hideMark/>
           </w:tcPr>
           <w:p>
@@ -3477,14 +2782,6 @@
         <w:tc>
           <w:tcPr>
             <w:tcW w:w="3069" w:type="dxa"/>
-            <w:tcBorders>
-              <w:top w:val="nil"/>
-              <w:left w:val="nil"/>
-              <w:bottom w:val="single" w:sz="4" w:space="0" w:color="auto"/>
-              <w:right w:val="single" w:sz="4" w:space="0" w:color="auto"/>
-            </w:tcBorders>
-            <w:shd w:val="clear" w:color="auto" w:fill="auto"/>
-            <w:vAlign w:val="center"/>
             <w:hideMark/>
           </w:tcPr>
           <w:p>
@@ -3514,14 +2811,6 @@
         <w:tc>
           <w:tcPr>
             <w:tcW w:w="4049" w:type="dxa"/>
-            <w:tcBorders>
-              <w:top w:val="nil"/>
-              <w:left w:val="single" w:sz="4" w:space="0" w:color="auto"/>
-              <w:bottom w:val="single" w:sz="4" w:space="0" w:color="auto"/>
-              <w:right w:val="single" w:sz="4" w:space="0" w:color="auto"/>
-            </w:tcBorders>
-            <w:shd w:val="clear" w:color="auto" w:fill="auto"/>
-            <w:vAlign w:val="center"/>
             <w:hideMark/>
           </w:tcPr>
           <w:p>
@@ -3555,14 +2844,6 @@
         <w:tc>
           <w:tcPr>
             <w:tcW w:w="954" w:type="dxa"/>
-            <w:tcBorders>
-              <w:top w:val="nil"/>
-              <w:left w:val="nil"/>
-              <w:bottom w:val="single" w:sz="4" w:space="0" w:color="auto"/>
-              <w:right w:val="single" w:sz="4" w:space="0" w:color="auto"/>
-            </w:tcBorders>
-            <w:shd w:val="clear" w:color="auto" w:fill="auto"/>
-            <w:vAlign w:val="center"/>
             <w:hideMark/>
           </w:tcPr>
           <w:p>
@@ -3587,14 +2868,6 @@
         <w:tc>
           <w:tcPr>
             <w:tcW w:w="1768" w:type="dxa"/>
-            <w:tcBorders>
-              <w:top w:val="nil"/>
-              <w:left w:val="nil"/>
-              <w:bottom w:val="single" w:sz="4" w:space="0" w:color="auto"/>
-              <w:right w:val="single" w:sz="4" w:space="0" w:color="auto"/>
-            </w:tcBorders>
-            <w:shd w:val="clear" w:color="auto" w:fill="auto"/>
-            <w:vAlign w:val="center"/>
             <w:hideMark/>
           </w:tcPr>
           <w:p>
@@ -3619,14 +2892,6 @@
         <w:tc>
           <w:tcPr>
             <w:tcW w:w="3069" w:type="dxa"/>
-            <w:tcBorders>
-              <w:top w:val="nil"/>
-              <w:left w:val="nil"/>
-              <w:bottom w:val="single" w:sz="4" w:space="0" w:color="auto"/>
-              <w:right w:val="single" w:sz="4" w:space="0" w:color="auto"/>
-            </w:tcBorders>
-            <w:shd w:val="clear" w:color="auto" w:fill="auto"/>
-            <w:vAlign w:val="center"/>
             <w:hideMark/>
           </w:tcPr>
           <w:p>
@@ -3656,14 +2921,6 @@
         <w:tc>
           <w:tcPr>
             <w:tcW w:w="4049" w:type="dxa"/>
-            <w:tcBorders>
-              <w:top w:val="nil"/>
-              <w:left w:val="single" w:sz="4" w:space="0" w:color="auto"/>
-              <w:bottom w:val="single" w:sz="4" w:space="0" w:color="auto"/>
-              <w:right w:val="single" w:sz="4" w:space="0" w:color="auto"/>
-            </w:tcBorders>
-            <w:shd w:val="clear" w:color="auto" w:fill="auto"/>
-            <w:vAlign w:val="center"/>
             <w:hideMark/>
           </w:tcPr>
           <w:p>
@@ -3697,14 +2954,6 @@
         <w:tc>
           <w:tcPr>
             <w:tcW w:w="954" w:type="dxa"/>
-            <w:tcBorders>
-              <w:top w:val="nil"/>
-              <w:left w:val="nil"/>
-              <w:bottom w:val="single" w:sz="4" w:space="0" w:color="auto"/>
-              <w:right w:val="single" w:sz="4" w:space="0" w:color="auto"/>
-            </w:tcBorders>
-            <w:shd w:val="clear" w:color="auto" w:fill="auto"/>
-            <w:vAlign w:val="center"/>
             <w:hideMark/>
           </w:tcPr>
           <w:p>
@@ -3729,14 +2978,6 @@
         <w:tc>
           <w:tcPr>
             <w:tcW w:w="1768" w:type="dxa"/>
-            <w:tcBorders>
-              <w:top w:val="nil"/>
-              <w:left w:val="nil"/>
-              <w:bottom w:val="single" w:sz="4" w:space="0" w:color="auto"/>
-              <w:right w:val="single" w:sz="4" w:space="0" w:color="auto"/>
-            </w:tcBorders>
-            <w:shd w:val="clear" w:color="auto" w:fill="auto"/>
-            <w:vAlign w:val="center"/>
             <w:hideMark/>
           </w:tcPr>
           <w:p>
@@ -3761,14 +3002,6 @@
         <w:tc>
           <w:tcPr>
             <w:tcW w:w="3069" w:type="dxa"/>
-            <w:tcBorders>
-              <w:top w:val="nil"/>
-              <w:left w:val="nil"/>
-              <w:bottom w:val="single" w:sz="4" w:space="0" w:color="auto"/>
-              <w:right w:val="single" w:sz="4" w:space="0" w:color="auto"/>
-            </w:tcBorders>
-            <w:shd w:val="clear" w:color="auto" w:fill="auto"/>
-            <w:vAlign w:val="center"/>
             <w:hideMark/>
           </w:tcPr>
           <w:p>
@@ -3798,14 +3031,6 @@
         <w:tc>
           <w:tcPr>
             <w:tcW w:w="4049" w:type="dxa"/>
-            <w:tcBorders>
-              <w:top w:val="nil"/>
-              <w:left w:val="single" w:sz="4" w:space="0" w:color="auto"/>
-              <w:bottom w:val="single" w:sz="4" w:space="0" w:color="auto"/>
-              <w:right w:val="single" w:sz="4" w:space="0" w:color="auto"/>
-            </w:tcBorders>
-            <w:shd w:val="clear" w:color="auto" w:fill="auto"/>
-            <w:vAlign w:val="center"/>
             <w:hideMark/>
           </w:tcPr>
           <w:p>
@@ -3839,14 +3064,6 @@
         <w:tc>
           <w:tcPr>
             <w:tcW w:w="954" w:type="dxa"/>
-            <w:tcBorders>
-              <w:top w:val="nil"/>
-              <w:left w:val="nil"/>
-              <w:bottom w:val="single" w:sz="4" w:space="0" w:color="auto"/>
-              <w:right w:val="single" w:sz="4" w:space="0" w:color="auto"/>
-            </w:tcBorders>
-            <w:shd w:val="clear" w:color="auto" w:fill="auto"/>
-            <w:vAlign w:val="center"/>
             <w:hideMark/>
           </w:tcPr>
           <w:p>
@@ -3871,14 +3088,6 @@
         <w:tc>
           <w:tcPr>
             <w:tcW w:w="1768" w:type="dxa"/>
-            <w:tcBorders>
-              <w:top w:val="nil"/>
-              <w:left w:val="nil"/>
-              <w:bottom w:val="single" w:sz="4" w:space="0" w:color="auto"/>
-              <w:right w:val="single" w:sz="4" w:space="0" w:color="auto"/>
-            </w:tcBorders>
-            <w:shd w:val="clear" w:color="auto" w:fill="auto"/>
-            <w:vAlign w:val="center"/>
             <w:hideMark/>
           </w:tcPr>
           <w:p>
@@ -3903,14 +3112,6 @@
         <w:tc>
           <w:tcPr>
             <w:tcW w:w="3069" w:type="dxa"/>
-            <w:tcBorders>
-              <w:top w:val="nil"/>
-              <w:left w:val="nil"/>
-              <w:bottom w:val="single" w:sz="4" w:space="0" w:color="auto"/>
-              <w:right w:val="single" w:sz="4" w:space="0" w:color="auto"/>
-            </w:tcBorders>
-            <w:shd w:val="clear" w:color="auto" w:fill="auto"/>
-            <w:vAlign w:val="center"/>
             <w:hideMark/>
           </w:tcPr>
           <w:p>
@@ -3940,14 +3141,6 @@
         <w:tc>
           <w:tcPr>
             <w:tcW w:w="4049" w:type="dxa"/>
-            <w:tcBorders>
-              <w:top w:val="nil"/>
-              <w:left w:val="single" w:sz="4" w:space="0" w:color="auto"/>
-              <w:bottom w:val="single" w:sz="4" w:space="0" w:color="auto"/>
-              <w:right w:val="single" w:sz="4" w:space="0" w:color="auto"/>
-            </w:tcBorders>
-            <w:shd w:val="clear" w:color="auto" w:fill="auto"/>
-            <w:vAlign w:val="center"/>
             <w:hideMark/>
           </w:tcPr>
           <w:p>
@@ -3981,14 +3174,6 @@
         <w:tc>
           <w:tcPr>
             <w:tcW w:w="954" w:type="dxa"/>
-            <w:tcBorders>
-              <w:top w:val="nil"/>
-              <w:left w:val="nil"/>
-              <w:bottom w:val="single" w:sz="4" w:space="0" w:color="auto"/>
-              <w:right w:val="single" w:sz="4" w:space="0" w:color="auto"/>
-            </w:tcBorders>
-            <w:shd w:val="clear" w:color="auto" w:fill="auto"/>
-            <w:vAlign w:val="center"/>
             <w:hideMark/>
           </w:tcPr>
           <w:p>
@@ -4013,14 +3198,6 @@
         <w:tc>
           <w:tcPr>
             <w:tcW w:w="1768" w:type="dxa"/>
-            <w:tcBorders>
-              <w:top w:val="nil"/>
-              <w:left w:val="nil"/>
-              <w:bottom w:val="single" w:sz="4" w:space="0" w:color="auto"/>
-              <w:right w:val="single" w:sz="4" w:space="0" w:color="auto"/>
-            </w:tcBorders>
-            <w:shd w:val="clear" w:color="auto" w:fill="auto"/>
-            <w:vAlign w:val="center"/>
             <w:hideMark/>
           </w:tcPr>
           <w:p>
@@ -4045,14 +3222,6 @@
         <w:tc>
           <w:tcPr>
             <w:tcW w:w="3069" w:type="dxa"/>
-            <w:tcBorders>
-              <w:top w:val="nil"/>
-              <w:left w:val="nil"/>
-              <w:bottom w:val="single" w:sz="4" w:space="0" w:color="auto"/>
-              <w:right w:val="single" w:sz="4" w:space="0" w:color="auto"/>
-            </w:tcBorders>
-            <w:shd w:val="clear" w:color="auto" w:fill="auto"/>
-            <w:vAlign w:val="center"/>
             <w:hideMark/>
           </w:tcPr>
           <w:p>
@@ -4082,14 +3251,6 @@
         <w:tc>
           <w:tcPr>
             <w:tcW w:w="4049" w:type="dxa"/>
-            <w:tcBorders>
-              <w:top w:val="nil"/>
-              <w:left w:val="single" w:sz="4" w:space="0" w:color="auto"/>
-              <w:bottom w:val="single" w:sz="4" w:space="0" w:color="auto"/>
-              <w:right w:val="single" w:sz="4" w:space="0" w:color="auto"/>
-            </w:tcBorders>
-            <w:shd w:val="clear" w:color="auto" w:fill="auto"/>
-            <w:vAlign w:val="center"/>
             <w:hideMark/>
           </w:tcPr>
           <w:p>
@@ -4123,14 +3284,6 @@
         <w:tc>
           <w:tcPr>
             <w:tcW w:w="954" w:type="dxa"/>
-            <w:tcBorders>
-              <w:top w:val="nil"/>
-              <w:left w:val="nil"/>
-              <w:bottom w:val="single" w:sz="4" w:space="0" w:color="auto"/>
-              <w:right w:val="single" w:sz="4" w:space="0" w:color="auto"/>
-            </w:tcBorders>
-            <w:shd w:val="clear" w:color="auto" w:fill="auto"/>
-            <w:vAlign w:val="center"/>
             <w:hideMark/>
           </w:tcPr>
           <w:p>
@@ -4155,14 +3308,6 @@
         <w:tc>
           <w:tcPr>
             <w:tcW w:w="1768" w:type="dxa"/>
-            <w:tcBorders>
-              <w:top w:val="nil"/>
-              <w:left w:val="nil"/>
-              <w:bottom w:val="single" w:sz="4" w:space="0" w:color="auto"/>
-              <w:right w:val="single" w:sz="4" w:space="0" w:color="auto"/>
-            </w:tcBorders>
-            <w:shd w:val="clear" w:color="auto" w:fill="auto"/>
-            <w:vAlign w:val="center"/>
             <w:hideMark/>
           </w:tcPr>
           <w:p>
@@ -4187,14 +3332,6 @@
         <w:tc>
           <w:tcPr>
             <w:tcW w:w="3069" w:type="dxa"/>
-            <w:tcBorders>
-              <w:top w:val="nil"/>
-              <w:left w:val="nil"/>
-              <w:bottom w:val="single" w:sz="4" w:space="0" w:color="auto"/>
-              <w:right w:val="single" w:sz="4" w:space="0" w:color="auto"/>
-            </w:tcBorders>
-            <w:shd w:val="clear" w:color="auto" w:fill="auto"/>
-            <w:vAlign w:val="center"/>
             <w:hideMark/>
           </w:tcPr>
           <w:p>
@@ -4213,6 +3350,395 @@
                 <w:lang w:val="en-US" w:eastAsia="ja-JP"/>
               </w:rPr>
               <w:t>Use-case-ek táróló lista. Ennek a bővítése új lefuttatható use case megjelenését jelenti a programban.</w:t>
+            </w:r>
+          </w:p>
+        </w:tc>
+      </w:tr>
+      <w:tr>
+        <w:trPr>
+          <w:trHeight w:val="1302"/>
+        </w:trPr>
+        <w:tc>
+          <w:tcPr>
+            <w:tcW w:w="4049" w:type="dxa"/>
+          </w:tcPr>
+          <w:p>
+            <w:pPr>
+              <w:jc w:val="center"/>
+              <w:rPr>
+                <w:rFonts w:eastAsia="Times New Roman"/>
+                <w:color w:val="000000"/>
+                <w:lang w:val="en-US" w:eastAsia="ja-JP"/>
+              </w:rPr>
+            </w:pPr>
+            <w:r>
+              <w:rPr>
+                <w:rFonts w:eastAsia="Times New Roman"/>
+                <w:color w:val="000000"/>
+                <w:lang w:val="en-US" w:eastAsia="ja-JP"/>
+              </w:rPr>
+              <w:t>mvnw</w:t>
+            </w:r>
+          </w:p>
+        </w:tc>
+        <w:tc>
+          <w:tcPr>
+            <w:tcW w:w="954" w:type="dxa"/>
+          </w:tcPr>
+          <w:p>
+            <w:pPr>
+              <w:jc w:val="center"/>
+              <w:rPr>
+                <w:rFonts w:eastAsia="Times New Roman"/>
+                <w:color w:val="000000"/>
+                <w:lang w:val="en-US" w:eastAsia="ja-JP"/>
+              </w:rPr>
+            </w:pPr>
+            <w:r>
+              <w:rPr>
+                <w:rFonts w:eastAsia="Times New Roman"/>
+                <w:color w:val="000000"/>
+                <w:lang w:val="en-US" w:eastAsia="ja-JP"/>
+              </w:rPr>
+              <w:t>4KiB</w:t>
+            </w:r>
+          </w:p>
+        </w:tc>
+        <w:tc>
+          <w:tcPr>
+            <w:tcW w:w="1768" w:type="dxa"/>
+          </w:tcPr>
+          <w:p>
+            <w:pPr>
+              <w:jc w:val="center"/>
+              <w:rPr>
+                <w:rFonts w:eastAsia="Times New Roman"/>
+                <w:color w:val="000000"/>
+                <w:lang w:val="en-US" w:eastAsia="ja-JP"/>
+              </w:rPr>
+            </w:pPr>
+            <w:r>
+              <w:rPr>
+                <w:rFonts w:eastAsia="Times New Roman"/>
+                <w:color w:val="000000"/>
+                <w:lang w:val="en-US" w:eastAsia="ja-JP"/>
+              </w:rPr>
+              <w:t>2025.03.21. 16:20</w:t>
+            </w:r>
+          </w:p>
+        </w:tc>
+        <w:tc>
+          <w:tcPr>
+            <w:tcW w:w="3069" w:type="dxa"/>
+          </w:tcPr>
+          <w:p>
+            <w:pPr>
+              <w:jc w:val="center"/>
+              <w:rPr>
+                <w:rFonts w:eastAsia="Times New Roman"/>
+                <w:color w:val="000000"/>
+                <w:lang w:val="en-US" w:eastAsia="ja-JP"/>
+              </w:rPr>
+            </w:pPr>
+            <w:r>
+              <w:rPr>
+                <w:rFonts w:eastAsia="Times New Roman"/>
+                <w:color w:val="000000"/>
+                <w:lang w:val="en-US" w:eastAsia="ja-JP"/>
+              </w:rPr>
+              <w:t>Maven executable</w:t>
+            </w:r>
+          </w:p>
+        </w:tc>
+      </w:tr>
+      <w:tr>
+        <w:trPr>
+          <w:trHeight w:val="1302"/>
+        </w:trPr>
+        <w:tc>
+          <w:tcPr>
+            <w:tcW w:w="4049" w:type="dxa"/>
+          </w:tcPr>
+          <w:p>
+            <w:pPr>
+              <w:jc w:val="center"/>
+              <w:rPr>
+                <w:rFonts w:eastAsia="Times New Roman"/>
+                <w:color w:val="000000"/>
+                <w:lang w:val="en-US" w:eastAsia="ja-JP"/>
+              </w:rPr>
+            </w:pPr>
+            <w:r>
+              <w:rPr>
+                <w:rFonts w:eastAsia="Times New Roman"/>
+                <w:color w:val="000000"/>
+                <w:lang w:val="en-US" w:eastAsia="ja-JP"/>
+              </w:rPr>
+              <w:t>mvnw.cmd</w:t>
+            </w:r>
+          </w:p>
+        </w:tc>
+        <w:tc>
+          <w:tcPr>
+            <w:tcW w:w="954" w:type="dxa"/>
+          </w:tcPr>
+          <w:p>
+            <w:pPr>
+              <w:jc w:val="center"/>
+              <w:rPr>
+                <w:rFonts w:eastAsia="Times New Roman"/>
+                <w:color w:val="000000"/>
+                <w:lang w:val="en-US" w:eastAsia="ja-JP"/>
+              </w:rPr>
+            </w:pPr>
+            <w:r>
+              <w:rPr>
+                <w:rFonts w:eastAsia="Times New Roman"/>
+                <w:color w:val="000000"/>
+                <w:lang w:val="en-US" w:eastAsia="ja-JP"/>
+              </w:rPr>
+              <w:t>3 KiB</w:t>
+            </w:r>
+          </w:p>
+        </w:tc>
+        <w:tc>
+          <w:tcPr>
+            <w:tcW w:w="1768" w:type="dxa"/>
+          </w:tcPr>
+          <w:p>
+            <w:pPr>
+              <w:jc w:val="center"/>
+              <w:rPr>
+                <w:rFonts w:eastAsia="Times New Roman"/>
+                <w:color w:val="000000"/>
+                <w:lang w:val="en-US" w:eastAsia="ja-JP"/>
+              </w:rPr>
+            </w:pPr>
+            <w:r>
+              <w:rPr>
+                <w:rFonts w:eastAsia="Times New Roman"/>
+                <w:color w:val="000000"/>
+                <w:lang w:val="en-US" w:eastAsia="ja-JP"/>
+              </w:rPr>
+              <w:t>2025.03.21. 16:20</w:t>
+            </w:r>
+          </w:p>
+        </w:tc>
+        <w:tc>
+          <w:tcPr>
+            <w:tcW w:w="3069" w:type="dxa"/>
+          </w:tcPr>
+          <w:p>
+            <w:pPr>
+              <w:jc w:val="center"/>
+              <w:rPr>
+                <w:rFonts w:eastAsia="Times New Roman"/>
+                <w:color w:val="000000"/>
+                <w:lang w:val="en-US" w:eastAsia="ja-JP"/>
+              </w:rPr>
+            </w:pPr>
+            <w:r>
+              <w:rPr>
+                <w:rFonts w:eastAsia="Times New Roman"/>
+                <w:color w:val="000000"/>
+                <w:lang w:val="en-US" w:eastAsia="ja-JP"/>
+              </w:rPr>
+              <w:t>Maven executable</w:t>
+            </w:r>
+          </w:p>
+        </w:tc>
+      </w:tr>
+      <w:tr>
+        <w:trPr>
+          <w:trHeight w:val="1302"/>
+        </w:trPr>
+        <w:tc>
+          <w:tcPr>
+            <w:tcW w:w="4049" w:type="dxa"/>
+          </w:tcPr>
+          <w:p>
+            <w:pPr>
+              <w:jc w:val="center"/>
+              <w:rPr>
+                <w:rFonts w:eastAsia="Times New Roman"/>
+                <w:color w:val="000000"/>
+                <w:lang w:val="en-US" w:eastAsia="ja-JP"/>
+              </w:rPr>
+            </w:pPr>
+            <w:r>
+              <w:rPr>
+                <w:rFonts w:eastAsia="Times New Roman"/>
+                <w:color w:val="000000"/>
+                <w:lang w:val="en-US" w:eastAsia="ja-JP"/>
+              </w:rPr>
+              <w:lastRenderedPageBreak/>
+              <w:t>pom.xml</w:t>
+            </w:r>
+          </w:p>
+        </w:tc>
+        <w:tc>
+          <w:tcPr>
+            <w:tcW w:w="954" w:type="dxa"/>
+          </w:tcPr>
+          <w:p>
+            <w:pPr>
+              <w:jc w:val="center"/>
+              <w:rPr>
+                <w:rFonts w:eastAsia="Times New Roman"/>
+                <w:color w:val="000000"/>
+                <w:lang w:val="en-US" w:eastAsia="ja-JP"/>
+              </w:rPr>
+            </w:pPr>
+            <w:r>
+              <w:rPr>
+                <w:rFonts w:eastAsia="Times New Roman"/>
+                <w:color w:val="000000"/>
+                <w:lang w:val="en-US" w:eastAsia="ja-JP"/>
+              </w:rPr>
+              <w:t>1 KiB</w:t>
+            </w:r>
+          </w:p>
+        </w:tc>
+        <w:tc>
+          <w:tcPr>
+            <w:tcW w:w="1768" w:type="dxa"/>
+          </w:tcPr>
+          <w:p>
+            <w:pPr>
+              <w:jc w:val="center"/>
+              <w:rPr>
+                <w:rFonts w:eastAsia="Times New Roman"/>
+                <w:color w:val="000000"/>
+                <w:lang w:val="en-US" w:eastAsia="ja-JP"/>
+              </w:rPr>
+            </w:pPr>
+            <w:r>
+              <w:rPr>
+                <w:rFonts w:eastAsia="Times New Roman"/>
+                <w:color w:val="000000"/>
+                <w:lang w:val="en-US" w:eastAsia="ja-JP"/>
+              </w:rPr>
+              <w:t>2025.03.21. 16:20</w:t>
+            </w:r>
+          </w:p>
+        </w:tc>
+        <w:tc>
+          <w:tcPr>
+            <w:tcW w:w="3069" w:type="dxa"/>
+          </w:tcPr>
+          <w:p>
+            <w:pPr>
+              <w:jc w:val="center"/>
+              <w:rPr>
+                <w:rFonts w:eastAsia="Times New Roman"/>
+                <w:color w:val="000000"/>
+                <w:lang w:val="en-US" w:eastAsia="ja-JP"/>
+              </w:rPr>
+            </w:pPr>
+            <w:r>
+              <w:rPr>
+                <w:rFonts w:eastAsia="Times New Roman"/>
+                <w:color w:val="000000"/>
+                <w:lang w:val="en-US" w:eastAsia="ja-JP"/>
+              </w:rPr>
+              <w:t>java configuration data maven-hez</w:t>
+            </w:r>
+          </w:p>
+        </w:tc>
+      </w:tr>
+      <w:tr>
+        <w:trPr>
+          <w:trHeight w:val="1302"/>
+        </w:trPr>
+        <w:tc>
+          <w:tcPr>
+            <w:tcW w:w="4049" w:type="dxa"/>
+          </w:tcPr>
+          <w:p>
+            <w:pPr>
+              <w:jc w:val="center"/>
+              <w:rPr>
+                <w:rFonts w:eastAsia="Times New Roman"/>
+                <w:color w:val="000000"/>
+                <w:lang w:val="en-US" w:eastAsia="ja-JP"/>
+              </w:rPr>
+            </w:pPr>
+            <w:r>
+              <w:rPr>
+                <w:rFonts w:eastAsia="Times New Roman"/>
+                <w:color w:val="000000"/>
+                <w:lang w:val="en-US" w:eastAsia="ja-JP"/>
+              </w:rPr>
+              <w:t>.mvn</w:t>
+            </w:r>
+          </w:p>
+        </w:tc>
+        <w:tc>
+          <w:tcPr>
+            <w:tcW w:w="954" w:type="dxa"/>
+          </w:tcPr>
+          <w:p>
+            <w:pPr>
+              <w:jc w:val="center"/>
+              <w:rPr>
+                <w:rFonts w:eastAsia="Times New Roman"/>
+                <w:color w:val="000000"/>
+                <w:lang w:val="en-US" w:eastAsia="ja-JP"/>
+              </w:rPr>
+            </w:pPr>
+            <w:r>
+              <w:rPr>
+                <w:rFonts w:eastAsia="Times New Roman"/>
+                <w:color w:val="000000"/>
+                <w:lang w:val="en-US" w:eastAsia="ja-JP"/>
+              </w:rPr>
+              <w:t>1 KiB</w:t>
+            </w:r>
+          </w:p>
+        </w:tc>
+        <w:tc>
+          <w:tcPr>
+            <w:tcW w:w="1768" w:type="dxa"/>
+          </w:tcPr>
+          <w:p>
+            <w:pPr>
+              <w:jc w:val="center"/>
+              <w:rPr>
+                <w:rFonts w:eastAsia="Times New Roman"/>
+                <w:color w:val="000000"/>
+                <w:lang w:val="en-US" w:eastAsia="ja-JP"/>
+              </w:rPr>
+            </w:pPr>
+            <w:r>
+              <w:rPr>
+                <w:rFonts w:eastAsia="Times New Roman"/>
+                <w:color w:val="000000"/>
+                <w:lang w:val="en-US" w:eastAsia="ja-JP"/>
+              </w:rPr>
+              <w:t>2025.02.18.-14:50</w:t>
+            </w:r>
+          </w:p>
+        </w:tc>
+        <w:tc>
+          <w:tcPr>
+            <w:tcW w:w="3069" w:type="dxa"/>
+          </w:tcPr>
+          <w:p>
+            <w:pPr>
+              <w:jc w:val="center"/>
+              <w:rPr>
+                <w:rFonts w:eastAsia="Times New Roman"/>
+                <w:color w:val="000000"/>
+                <w:lang w:val="en-US" w:eastAsia="ja-JP"/>
+              </w:rPr>
+            </w:pPr>
+            <w:r>
+              <w:rPr>
+                <w:rFonts w:eastAsia="Times New Roman"/>
+                <w:color w:val="000000"/>
+                <w:lang w:val="en-US" w:eastAsia="ja-JP"/>
+              </w:rPr>
+              <w:t>maven verzióadatok</w:t>
             </w:r>
           </w:p>
         </w:tc>
@@ -4310,7 +3836,6 @@
         </w:rPr>
       </w:pPr>
       <w:r>
-        <w:lastRenderedPageBreak/>
         <w:t>.</w:t>
       </w:r>
       <w:r>
@@ -4467,10 +3992,10 @@
         <w:rPr>
           <w:lang w:val="en-US" w:eastAsia="ja-JP"/>
         </w:rPr>
-        <w:t>$Env:JAVA_HOME/bin/</w:t>
+        <w:t xml:space="preserve">java </w:t>
       </w:r>
       <w:r>
-        <w:t xml:space="preserve">java.exe -jar </w:t>
+        <w:t xml:space="preserve">-jar </w:t>
       </w:r>
       <w:r>
         <w:t>target/</w:t>
@@ -6339,6 +5864,163 @@
                 <w:kern w:val="32"/>
               </w:rPr>
               <w:t>Tevékenység: dokumentumok formázása, véglegesítése nyomtatás, forráskód futtatás, verziókezelés, beadás</w:t>
+            </w:r>
+          </w:p>
+        </w:tc>
+      </w:tr>
+      <w:tr>
+        <w:trPr>
+          <w:trHeight w:val="795"/>
+        </w:trPr>
+        <w:tc>
+          <w:tcPr>
+            <w:tcW w:w="0" w:type="auto"/>
+            <w:tcBorders>
+              <w:top w:val="single" w:sz="8" w:space="0" w:color="000000"/>
+              <w:left w:val="single" w:sz="8" w:space="0" w:color="000000"/>
+              <w:bottom w:val="single" w:sz="8" w:space="0" w:color="000000"/>
+              <w:right w:val="single" w:sz="8" w:space="0" w:color="000000"/>
+            </w:tcBorders>
+            <w:tcMar>
+              <w:top w:w="0" w:type="dxa"/>
+              <w:left w:w="100" w:type="dxa"/>
+              <w:bottom w:w="0" w:type="dxa"/>
+              <w:right w:w="100" w:type="dxa"/>
+            </w:tcMar>
+          </w:tcPr>
+          <w:p>
+            <w:pPr>
+              <w:rPr>
+                <w:kern w:val="32"/>
+              </w:rPr>
+            </w:pPr>
+            <w:r>
+              <w:rPr>
+                <w:kern w:val="32"/>
+              </w:rPr>
+              <w:t xml:space="preserve">2025.03.26. </w:t>
+            </w:r>
+          </w:p>
+          <w:p>
+            <w:pPr>
+              <w:rPr>
+                <w:kern w:val="32"/>
+              </w:rPr>
+            </w:pPr>
+            <w:r>
+              <w:rPr>
+                <w:kern w:val="32"/>
+              </w:rPr>
+              <w:t>14:30</w:t>
+            </w:r>
+          </w:p>
+        </w:tc>
+        <w:tc>
+          <w:tcPr>
+            <w:tcW w:w="0" w:type="auto"/>
+            <w:tcBorders>
+              <w:top w:val="single" w:sz="8" w:space="0" w:color="000000"/>
+              <w:left w:val="single" w:sz="8" w:space="0" w:color="000000"/>
+              <w:bottom w:val="single" w:sz="8" w:space="0" w:color="000000"/>
+              <w:right w:val="single" w:sz="8" w:space="0" w:color="000000"/>
+            </w:tcBorders>
+            <w:tcMar>
+              <w:top w:w="0" w:type="dxa"/>
+              <w:left w:w="100" w:type="dxa"/>
+              <w:bottom w:w="0" w:type="dxa"/>
+              <w:right w:w="100" w:type="dxa"/>
+            </w:tcMar>
+          </w:tcPr>
+          <w:p>
+            <w:pPr>
+              <w:rPr>
+                <w:kern w:val="32"/>
+              </w:rPr>
+            </w:pPr>
+            <w:r>
+              <w:rPr>
+                <w:kern w:val="32"/>
+              </w:rPr>
+              <w:t>1 óra</w:t>
+            </w:r>
+          </w:p>
+        </w:tc>
+        <w:tc>
+          <w:tcPr>
+            <w:tcW w:w="0" w:type="auto"/>
+            <w:tcBorders>
+              <w:top w:val="single" w:sz="8" w:space="0" w:color="000000"/>
+              <w:left w:val="single" w:sz="8" w:space="0" w:color="000000"/>
+              <w:bottom w:val="single" w:sz="8" w:space="0" w:color="000000"/>
+              <w:right w:val="single" w:sz="8" w:space="0" w:color="000000"/>
+            </w:tcBorders>
+            <w:tcMar>
+              <w:top w:w="0" w:type="dxa"/>
+              <w:left w:w="100" w:type="dxa"/>
+              <w:bottom w:w="0" w:type="dxa"/>
+              <w:right w:w="100" w:type="dxa"/>
+            </w:tcMar>
+          </w:tcPr>
+          <w:p>
+            <w:pPr>
+              <w:rPr>
+                <w:kern w:val="32"/>
+              </w:rPr>
+            </w:pPr>
+            <w:r>
+              <w:rPr>
+                <w:kern w:val="32"/>
+              </w:rPr>
+              <w:t>Tóth</w:t>
+            </w:r>
+          </w:p>
+          <w:p>
+            <w:pPr>
+              <w:rPr>
+                <w:kern w:val="32"/>
+              </w:rPr>
+            </w:pPr>
+            <w:r>
+              <w:rPr>
+                <w:kern w:val="32"/>
+              </w:rPr>
+              <w:t>Kemecsei</w:t>
+            </w:r>
+          </w:p>
+        </w:tc>
+        <w:tc>
+          <w:tcPr>
+            <w:tcW w:w="0" w:type="auto"/>
+            <w:tcBorders>
+              <w:top w:val="single" w:sz="8" w:space="0" w:color="000000"/>
+              <w:left w:val="single" w:sz="8" w:space="0" w:color="000000"/>
+              <w:bottom w:val="single" w:sz="8" w:space="0" w:color="000000"/>
+              <w:right w:val="single" w:sz="8" w:space="0" w:color="000000"/>
+            </w:tcBorders>
+            <w:tcMar>
+              <w:top w:w="0" w:type="dxa"/>
+              <w:left w:w="100" w:type="dxa"/>
+              <w:bottom w:w="0" w:type="dxa"/>
+              <w:right w:w="100" w:type="dxa"/>
+            </w:tcMar>
+          </w:tcPr>
+          <w:p>
+            <w:pPr>
+              <w:rPr>
+                <w:kern w:val="32"/>
+              </w:rPr>
+            </w:pPr>
+            <w:r>
+              <w:rPr>
+                <w:kern w:val="32"/>
+              </w:rPr>
+              <w:t>Tevékenység: h</w:t>
+            </w:r>
+            <w:r>
+              <w:rPr>
+                <w:kern w:val="32"/>
+              </w:rPr>
+              <w:t>ibás beadás javítása</w:t>
             </w:r>
           </w:p>
         </w:tc>

</xml_diff>